<commit_message>
Se agregaron mas evidencias
</commit_message>
<xml_diff>
--- a/Evidencia del funcionamiento del repositorio.docx
+++ b/Evidencia del funcionamiento del repositorio.docx
@@ -193,24 +193,591 @@
           <w:szCs w:val="24"/>
           <w:lang w:val="es-MX"/>
         </w:rPr>
-        <w:t xml:space="preserve">Creación del animal en un </w:t>
-      </w:r>
-      <w:r>
-        <w:rPr>
-          <w:sz w:val="24"/>
-          <w:szCs w:val="24"/>
-          <w:lang w:val="es-MX"/>
-        </w:rPr>
-        <w:t>hábitat</w:t>
-      </w:r>
-      <w:r>
-        <w:rPr>
-          <w:sz w:val="24"/>
-          <w:szCs w:val="24"/>
-          <w:lang w:val="es-MX"/>
-        </w:rPr>
-        <w:t xml:space="preserve"> seleccionado.</w:t>
-      </w:r>
+        <w:t>Creación del animal en un hábitat seleccionado.</w:t>
+      </w:r>
+    </w:p>
+    <w:p>
+      <w:pPr>
+        <w:rPr>
+          <w:sz w:val="24"/>
+          <w:szCs w:val="24"/>
+          <w:lang w:val="es-MX"/>
+        </w:rPr>
+      </w:pPr>
+      <w:r>
+        <w:rPr>
+          <w:noProof/>
+          <w:sz w:val="24"/>
+          <w:szCs w:val="24"/>
+          <w:lang w:val="es-MX"/>
+        </w:rPr>
+        <w:lastRenderedPageBreak/>
+        <w:drawing>
+          <wp:inline distT="0" distB="0" distL="0" distR="0" wp14:anchorId="4ECF33DE" wp14:editId="457C7C07">
+            <wp:extent cx="5057775" cy="3620621"/>
+            <wp:effectExtent l="0" t="0" r="0" b="0"/>
+            <wp:docPr id="3" name="Imagen 3"/>
+            <wp:cNvGraphicFramePr>
+              <a:graphicFrameLocks xmlns:a="http://schemas.openxmlformats.org/drawingml/2006/main" noChangeAspect="1"/>
+            </wp:cNvGraphicFramePr>
+            <a:graphic xmlns:a="http://schemas.openxmlformats.org/drawingml/2006/main">
+              <a:graphicData uri="http://schemas.openxmlformats.org/drawingml/2006/picture">
+                <pic:pic xmlns:pic="http://schemas.openxmlformats.org/drawingml/2006/picture">
+                  <pic:nvPicPr>
+                    <pic:cNvPr id="0" name="Picture 2"/>
+                    <pic:cNvPicPr>
+                      <a:picLocks noChangeAspect="1" noChangeArrowheads="1"/>
+                    </pic:cNvPicPr>
+                  </pic:nvPicPr>
+                  <pic:blipFill>
+                    <a:blip r:embed="rId6">
+                      <a:extLst>
+                        <a:ext uri="{28A0092B-C50C-407E-A947-70E740481C1C}">
+                          <a14:useLocalDpi xmlns:a14="http://schemas.microsoft.com/office/drawing/2010/main" val="0"/>
+                        </a:ext>
+                      </a:extLst>
+                    </a:blip>
+                    <a:srcRect/>
+                    <a:stretch>
+                      <a:fillRect/>
+                    </a:stretch>
+                  </pic:blipFill>
+                  <pic:spPr bwMode="auto">
+                    <a:xfrm>
+                      <a:off x="0" y="0"/>
+                      <a:ext cx="5075066" cy="3632999"/>
+                    </a:xfrm>
+                    <a:prstGeom prst="rect">
+                      <a:avLst/>
+                    </a:prstGeom>
+                    <a:noFill/>
+                  </pic:spPr>
+                </pic:pic>
+              </a:graphicData>
+            </a:graphic>
+          </wp:inline>
+        </w:drawing>
+      </w:r>
+    </w:p>
+    <w:p>
+      <w:pPr>
+        <w:rPr>
+          <w:sz w:val="24"/>
+          <w:szCs w:val="24"/>
+          <w:lang w:val="es-MX"/>
+        </w:rPr>
+      </w:pPr>
+      <w:r>
+        <w:rPr>
+          <w:sz w:val="24"/>
+          <w:szCs w:val="24"/>
+          <w:lang w:val="es-MX"/>
+        </w:rPr>
+        <w:t>Eliminar un alimento de la lista.</w:t>
+      </w:r>
+    </w:p>
+    <w:p>
+      <w:pPr>
+        <w:rPr>
+          <w:sz w:val="24"/>
+          <w:szCs w:val="24"/>
+          <w:lang w:val="es-MX"/>
+        </w:rPr>
+      </w:pPr>
+      <w:r>
+        <w:rPr>
+          <w:noProof/>
+          <w:sz w:val="24"/>
+          <w:szCs w:val="24"/>
+          <w:lang w:val="es-MX"/>
+        </w:rPr>
+        <w:drawing>
+          <wp:inline distT="0" distB="0" distL="0" distR="0" wp14:anchorId="36F3E56C" wp14:editId="38176B89">
+            <wp:extent cx="4667250" cy="3714577"/>
+            <wp:effectExtent l="0" t="0" r="0" b="635"/>
+            <wp:docPr id="4" name="Imagen 4"/>
+            <wp:cNvGraphicFramePr>
+              <a:graphicFrameLocks xmlns:a="http://schemas.openxmlformats.org/drawingml/2006/main" noChangeAspect="1"/>
+            </wp:cNvGraphicFramePr>
+            <a:graphic xmlns:a="http://schemas.openxmlformats.org/drawingml/2006/main">
+              <a:graphicData uri="http://schemas.openxmlformats.org/drawingml/2006/picture">
+                <pic:pic xmlns:pic="http://schemas.openxmlformats.org/drawingml/2006/picture">
+                  <pic:nvPicPr>
+                    <pic:cNvPr id="0" name="Picture 3"/>
+                    <pic:cNvPicPr>
+                      <a:picLocks noChangeAspect="1" noChangeArrowheads="1"/>
+                    </pic:cNvPicPr>
+                  </pic:nvPicPr>
+                  <pic:blipFill>
+                    <a:blip r:embed="rId7">
+                      <a:extLst>
+                        <a:ext uri="{28A0092B-C50C-407E-A947-70E740481C1C}">
+                          <a14:useLocalDpi xmlns:a14="http://schemas.microsoft.com/office/drawing/2010/main" val="0"/>
+                        </a:ext>
+                      </a:extLst>
+                    </a:blip>
+                    <a:srcRect/>
+                    <a:stretch>
+                      <a:fillRect/>
+                    </a:stretch>
+                  </pic:blipFill>
+                  <pic:spPr bwMode="auto">
+                    <a:xfrm>
+                      <a:off x="0" y="0"/>
+                      <a:ext cx="4668264" cy="3715384"/>
+                    </a:xfrm>
+                    <a:prstGeom prst="rect">
+                      <a:avLst/>
+                    </a:prstGeom>
+                    <a:noFill/>
+                  </pic:spPr>
+                </pic:pic>
+              </a:graphicData>
+            </a:graphic>
+          </wp:inline>
+        </w:drawing>
+      </w:r>
+    </w:p>
+    <w:p>
+      <w:pPr>
+        <w:rPr>
+          <w:sz w:val="24"/>
+          <w:szCs w:val="24"/>
+          <w:lang w:val="es-MX"/>
+        </w:rPr>
+      </w:pPr>
+      <w:r>
+        <w:rPr>
+          <w:sz w:val="24"/>
+          <w:szCs w:val="24"/>
+          <w:lang w:val="es-MX"/>
+        </w:rPr>
+        <w:t>Agregar un alimento a lista (se agregó el alimento aves).</w:t>
+      </w:r>
+    </w:p>
+    <w:p>
+      <w:pPr>
+        <w:rPr>
+          <w:sz w:val="24"/>
+          <w:szCs w:val="24"/>
+          <w:lang w:val="es-MX"/>
+        </w:rPr>
+      </w:pPr>
+      <w:r>
+        <w:rPr>
+          <w:sz w:val="24"/>
+          <w:szCs w:val="24"/>
+          <w:lang w:val="es-MX"/>
+        </w:rPr>
+        <w:lastRenderedPageBreak/>
+        <w:t>Se mostrará por consola los mensajes de la opción 4:</w:t>
+      </w:r>
+    </w:p>
+    <w:p>
+      <w:pPr>
+        <w:rPr>
+          <w:sz w:val="24"/>
+          <w:szCs w:val="24"/>
+          <w:lang w:val="es-MX"/>
+        </w:rPr>
+      </w:pPr>
+      <w:r>
+        <w:rPr>
+          <w:noProof/>
+          <w:sz w:val="24"/>
+          <w:szCs w:val="24"/>
+          <w:lang w:val="es-MX"/>
+        </w:rPr>
+        <w:drawing>
+          <wp:inline distT="0" distB="0" distL="0" distR="0" wp14:anchorId="6FA0E0ED" wp14:editId="6AC528FA">
+            <wp:extent cx="5314950" cy="3384014"/>
+            <wp:effectExtent l="0" t="0" r="0" b="6985"/>
+            <wp:docPr id="6" name="Imagen 6"/>
+            <wp:cNvGraphicFramePr>
+              <a:graphicFrameLocks xmlns:a="http://schemas.openxmlformats.org/drawingml/2006/main" noChangeAspect="1"/>
+            </wp:cNvGraphicFramePr>
+            <a:graphic xmlns:a="http://schemas.openxmlformats.org/drawingml/2006/main">
+              <a:graphicData uri="http://schemas.openxmlformats.org/drawingml/2006/picture">
+                <pic:pic xmlns:pic="http://schemas.openxmlformats.org/drawingml/2006/picture">
+                  <pic:nvPicPr>
+                    <pic:cNvPr id="0" name="Picture 4"/>
+                    <pic:cNvPicPr>
+                      <a:picLocks noChangeAspect="1" noChangeArrowheads="1"/>
+                    </pic:cNvPicPr>
+                  </pic:nvPicPr>
+                  <pic:blipFill>
+                    <a:blip r:embed="rId8">
+                      <a:extLst>
+                        <a:ext uri="{28A0092B-C50C-407E-A947-70E740481C1C}">
+                          <a14:useLocalDpi xmlns:a14="http://schemas.microsoft.com/office/drawing/2010/main" val="0"/>
+                        </a:ext>
+                      </a:extLst>
+                    </a:blip>
+                    <a:srcRect/>
+                    <a:stretch>
+                      <a:fillRect/>
+                    </a:stretch>
+                  </pic:blipFill>
+                  <pic:spPr bwMode="auto">
+                    <a:xfrm>
+                      <a:off x="0" y="0"/>
+                      <a:ext cx="5318819" cy="3386477"/>
+                    </a:xfrm>
+                    <a:prstGeom prst="rect">
+                      <a:avLst/>
+                    </a:prstGeom>
+                    <a:noFill/>
+                  </pic:spPr>
+                </pic:pic>
+              </a:graphicData>
+            </a:graphic>
+          </wp:inline>
+        </w:drawing>
+      </w:r>
+    </w:p>
+    <w:p>
+      <w:pPr>
+        <w:rPr>
+          <w:sz w:val="24"/>
+          <w:szCs w:val="24"/>
+          <w:lang w:val="es-MX"/>
+        </w:rPr>
+      </w:pPr>
+      <w:r>
+        <w:rPr>
+          <w:sz w:val="24"/>
+          <w:szCs w:val="24"/>
+          <w:lang w:val="es-MX"/>
+        </w:rPr>
+        <w:t>Acción comer.</w:t>
+      </w:r>
+    </w:p>
+    <w:p>
+      <w:pPr>
+        <w:rPr>
+          <w:sz w:val="24"/>
+          <w:szCs w:val="24"/>
+          <w:lang w:val="es-MX"/>
+        </w:rPr>
+      </w:pPr>
+      <w:r>
+        <w:rPr>
+          <w:noProof/>
+          <w:sz w:val="24"/>
+          <w:szCs w:val="24"/>
+          <w:lang w:val="es-MX"/>
+        </w:rPr>
+        <w:drawing>
+          <wp:inline distT="0" distB="0" distL="0" distR="0" wp14:anchorId="3222A061" wp14:editId="54ED3D47">
+            <wp:extent cx="5334000" cy="3552626"/>
+            <wp:effectExtent l="0" t="0" r="0" b="0"/>
+            <wp:docPr id="7" name="Imagen 7"/>
+            <wp:cNvGraphicFramePr>
+              <a:graphicFrameLocks xmlns:a="http://schemas.openxmlformats.org/drawingml/2006/main" noChangeAspect="1"/>
+            </wp:cNvGraphicFramePr>
+            <a:graphic xmlns:a="http://schemas.openxmlformats.org/drawingml/2006/main">
+              <a:graphicData uri="http://schemas.openxmlformats.org/drawingml/2006/picture">
+                <pic:pic xmlns:pic="http://schemas.openxmlformats.org/drawingml/2006/picture">
+                  <pic:nvPicPr>
+                    <pic:cNvPr id="0" name="Picture 5"/>
+                    <pic:cNvPicPr>
+                      <a:picLocks noChangeAspect="1" noChangeArrowheads="1"/>
+                    </pic:cNvPicPr>
+                  </pic:nvPicPr>
+                  <pic:blipFill>
+                    <a:blip r:embed="rId9">
+                      <a:extLst>
+                        <a:ext uri="{28A0092B-C50C-407E-A947-70E740481C1C}">
+                          <a14:useLocalDpi xmlns:a14="http://schemas.microsoft.com/office/drawing/2010/main" val="0"/>
+                        </a:ext>
+                      </a:extLst>
+                    </a:blip>
+                    <a:srcRect/>
+                    <a:stretch>
+                      <a:fillRect/>
+                    </a:stretch>
+                  </pic:blipFill>
+                  <pic:spPr bwMode="auto">
+                    <a:xfrm>
+                      <a:off x="0" y="0"/>
+                      <a:ext cx="5338880" cy="3555876"/>
+                    </a:xfrm>
+                    <a:prstGeom prst="rect">
+                      <a:avLst/>
+                    </a:prstGeom>
+                    <a:noFill/>
+                  </pic:spPr>
+                </pic:pic>
+              </a:graphicData>
+            </a:graphic>
+          </wp:inline>
+        </w:drawing>
+      </w:r>
+    </w:p>
+    <w:p>
+      <w:pPr>
+        <w:rPr>
+          <w:sz w:val="24"/>
+          <w:szCs w:val="24"/>
+          <w:lang w:val="es-MX"/>
+        </w:rPr>
+      </w:pPr>
+      <w:r>
+        <w:rPr>
+          <w:sz w:val="24"/>
+          <w:szCs w:val="24"/>
+          <w:lang w:val="es-MX"/>
+        </w:rPr>
+        <w:t>Acción dormir.</w:t>
+      </w:r>
+    </w:p>
+    <w:p>
+      <w:pPr>
+        <w:rPr>
+          <w:sz w:val="24"/>
+          <w:szCs w:val="24"/>
+          <w:lang w:val="es-MX"/>
+        </w:rPr>
+      </w:pPr>
+      <w:r>
+        <w:rPr>
+          <w:noProof/>
+          <w:sz w:val="24"/>
+          <w:szCs w:val="24"/>
+          <w:lang w:val="es-MX"/>
+        </w:rPr>
+        <w:lastRenderedPageBreak/>
+        <w:drawing>
+          <wp:inline distT="0" distB="0" distL="0" distR="0" wp14:anchorId="2A9FB30B" wp14:editId="130E58A0">
+            <wp:extent cx="4987925" cy="3428292"/>
+            <wp:effectExtent l="0" t="0" r="3175" b="1270"/>
+            <wp:docPr id="8" name="Imagen 8"/>
+            <wp:cNvGraphicFramePr>
+              <a:graphicFrameLocks xmlns:a="http://schemas.openxmlformats.org/drawingml/2006/main" noChangeAspect="1"/>
+            </wp:cNvGraphicFramePr>
+            <a:graphic xmlns:a="http://schemas.openxmlformats.org/drawingml/2006/main">
+              <a:graphicData uri="http://schemas.openxmlformats.org/drawingml/2006/picture">
+                <pic:pic xmlns:pic="http://schemas.openxmlformats.org/drawingml/2006/picture">
+                  <pic:nvPicPr>
+                    <pic:cNvPr id="0" name="Picture 6"/>
+                    <pic:cNvPicPr>
+                      <a:picLocks noChangeAspect="1" noChangeArrowheads="1"/>
+                    </pic:cNvPicPr>
+                  </pic:nvPicPr>
+                  <pic:blipFill>
+                    <a:blip r:embed="rId10">
+                      <a:extLst>
+                        <a:ext uri="{28A0092B-C50C-407E-A947-70E740481C1C}">
+                          <a14:useLocalDpi xmlns:a14="http://schemas.microsoft.com/office/drawing/2010/main" val="0"/>
+                        </a:ext>
+                      </a:extLst>
+                    </a:blip>
+                    <a:srcRect/>
+                    <a:stretch>
+                      <a:fillRect/>
+                    </a:stretch>
+                  </pic:blipFill>
+                  <pic:spPr bwMode="auto">
+                    <a:xfrm>
+                      <a:off x="0" y="0"/>
+                      <a:ext cx="5001553" cy="3437659"/>
+                    </a:xfrm>
+                    <a:prstGeom prst="rect">
+                      <a:avLst/>
+                    </a:prstGeom>
+                    <a:noFill/>
+                  </pic:spPr>
+                </pic:pic>
+              </a:graphicData>
+            </a:graphic>
+          </wp:inline>
+        </w:drawing>
+      </w:r>
+    </w:p>
+    <w:p>
+      <w:pPr>
+        <w:rPr>
+          <w:sz w:val="24"/>
+          <w:szCs w:val="24"/>
+          <w:lang w:val="es-MX"/>
+        </w:rPr>
+      </w:pPr>
+      <w:r>
+        <w:rPr>
+          <w:sz w:val="24"/>
+          <w:szCs w:val="24"/>
+          <w:lang w:val="es-MX"/>
+        </w:rPr>
+        <w:t>Acción jugar.</w:t>
+      </w:r>
+    </w:p>
+    <w:p>
+      <w:pPr>
+        <w:rPr>
+          <w:sz w:val="24"/>
+          <w:szCs w:val="24"/>
+          <w:lang w:val="es-MX"/>
+        </w:rPr>
+      </w:pPr>
+      <w:r>
+        <w:rPr>
+          <w:noProof/>
+          <w:sz w:val="24"/>
+          <w:szCs w:val="24"/>
+          <w:lang w:val="es-MX"/>
+        </w:rPr>
+        <w:drawing>
+          <wp:inline distT="0" distB="0" distL="0" distR="0" wp14:anchorId="63C275AC" wp14:editId="08683C56">
+            <wp:extent cx="5489020" cy="3990975"/>
+            <wp:effectExtent l="0" t="0" r="0" b="0"/>
+            <wp:docPr id="9" name="Imagen 9"/>
+            <wp:cNvGraphicFramePr>
+              <a:graphicFrameLocks xmlns:a="http://schemas.openxmlformats.org/drawingml/2006/main" noChangeAspect="1"/>
+            </wp:cNvGraphicFramePr>
+            <a:graphic xmlns:a="http://schemas.openxmlformats.org/drawingml/2006/main">
+              <a:graphicData uri="http://schemas.openxmlformats.org/drawingml/2006/picture">
+                <pic:pic xmlns:pic="http://schemas.openxmlformats.org/drawingml/2006/picture">
+                  <pic:nvPicPr>
+                    <pic:cNvPr id="0" name="Picture 7"/>
+                    <pic:cNvPicPr>
+                      <a:picLocks noChangeAspect="1" noChangeArrowheads="1"/>
+                    </pic:cNvPicPr>
+                  </pic:nvPicPr>
+                  <pic:blipFill>
+                    <a:blip r:embed="rId11">
+                      <a:extLst>
+                        <a:ext uri="{28A0092B-C50C-407E-A947-70E740481C1C}">
+                          <a14:useLocalDpi xmlns:a14="http://schemas.microsoft.com/office/drawing/2010/main" val="0"/>
+                        </a:ext>
+                      </a:extLst>
+                    </a:blip>
+                    <a:srcRect/>
+                    <a:stretch>
+                      <a:fillRect/>
+                    </a:stretch>
+                  </pic:blipFill>
+                  <pic:spPr bwMode="auto">
+                    <a:xfrm>
+                      <a:off x="0" y="0"/>
+                      <a:ext cx="5493148" cy="3993976"/>
+                    </a:xfrm>
+                    <a:prstGeom prst="rect">
+                      <a:avLst/>
+                    </a:prstGeom>
+                    <a:noFill/>
+                  </pic:spPr>
+                </pic:pic>
+              </a:graphicData>
+            </a:graphic>
+          </wp:inline>
+        </w:drawing>
+      </w:r>
+    </w:p>
+    <w:p>
+      <w:pPr>
+        <w:rPr>
+          <w:sz w:val="24"/>
+          <w:szCs w:val="24"/>
+          <w:lang w:val="es-MX"/>
+        </w:rPr>
+      </w:pPr>
+      <w:r>
+        <w:rPr>
+          <w:sz w:val="24"/>
+          <w:szCs w:val="24"/>
+          <w:lang w:val="es-MX"/>
+        </w:rPr>
+        <w:t>Aquí se ve las modificaciones de las variables en la ejecución de la opción 4.</w:t>
+      </w:r>
+    </w:p>
+    <w:p>
+      <w:pPr>
+        <w:rPr>
+          <w:sz w:val="24"/>
+          <w:szCs w:val="24"/>
+          <w:lang w:val="es-MX"/>
+        </w:rPr>
+      </w:pPr>
+      <w:r>
+        <w:rPr>
+          <w:noProof/>
+          <w:sz w:val="24"/>
+          <w:szCs w:val="24"/>
+          <w:lang w:val="es-MX"/>
+        </w:rPr>
+        <w:lastRenderedPageBreak/>
+        <w:drawing>
+          <wp:inline distT="0" distB="0" distL="0" distR="0" wp14:anchorId="1059CFD9" wp14:editId="6A2F08BF">
+            <wp:extent cx="5201563" cy="4123924"/>
+            <wp:effectExtent l="0" t="0" r="0" b="0"/>
+            <wp:docPr id="10" name="Imagen 10"/>
+            <wp:cNvGraphicFramePr>
+              <a:graphicFrameLocks xmlns:a="http://schemas.openxmlformats.org/drawingml/2006/main" noChangeAspect="1"/>
+            </wp:cNvGraphicFramePr>
+            <a:graphic xmlns:a="http://schemas.openxmlformats.org/drawingml/2006/main">
+              <a:graphicData uri="http://schemas.openxmlformats.org/drawingml/2006/picture">
+                <pic:pic xmlns:pic="http://schemas.openxmlformats.org/drawingml/2006/picture">
+                  <pic:nvPicPr>
+                    <pic:cNvPr id="0" name="Picture 8"/>
+                    <pic:cNvPicPr>
+                      <a:picLocks noChangeAspect="1" noChangeArrowheads="1"/>
+                    </pic:cNvPicPr>
+                  </pic:nvPicPr>
+                  <pic:blipFill>
+                    <a:blip r:embed="rId12">
+                      <a:extLst>
+                        <a:ext uri="{28A0092B-C50C-407E-A947-70E740481C1C}">
+                          <a14:useLocalDpi xmlns:a14="http://schemas.microsoft.com/office/drawing/2010/main" val="0"/>
+                        </a:ext>
+                      </a:extLst>
+                    </a:blip>
+                    <a:srcRect/>
+                    <a:stretch>
+                      <a:fillRect/>
+                    </a:stretch>
+                  </pic:blipFill>
+                  <pic:spPr bwMode="auto">
+                    <a:xfrm>
+                      <a:off x="0" y="0"/>
+                      <a:ext cx="5212128" cy="4132300"/>
+                    </a:xfrm>
+                    <a:prstGeom prst="rect">
+                      <a:avLst/>
+                    </a:prstGeom>
+                    <a:noFill/>
+                  </pic:spPr>
+                </pic:pic>
+              </a:graphicData>
+            </a:graphic>
+          </wp:inline>
+        </w:drawing>
+      </w:r>
+    </w:p>
+    <w:p>
+      <w:pPr>
+        <w:rPr>
+          <w:sz w:val="24"/>
+          <w:szCs w:val="24"/>
+          <w:lang w:val="es-MX"/>
+        </w:rPr>
+      </w:pPr>
+      <w:r>
+        <w:rPr>
+          <w:sz w:val="24"/>
+          <w:szCs w:val="24"/>
+          <w:lang w:val="es-MX"/>
+        </w:rPr>
+        <w:t>Por ultimo solo se imprime la información del zoológico.</w:t>
+      </w:r>
+    </w:p>
+    <w:p>
+      <w:pPr>
+        <w:rPr>
+          <w:sz w:val="24"/>
+          <w:szCs w:val="24"/>
+          <w:lang w:val="es-MX"/>
+        </w:rPr>
+      </w:pPr>
     </w:p>
     <w:sectPr>
       <w:pgSz w:w="12240" w:h="15840"/>

</xml_diff>